<commit_message>
finished week 15 progress
</commit_message>
<xml_diff>
--- a/Files/docs/13_UserManual.docx
+++ b/Files/docs/13_UserManual.docx
@@ -557,7 +557,11 @@
             </w:tcBorders>
             <w:vAlign w:val="bottom"/>
           </w:tcPr>
-          <w:p/>
+          <w:p>
+            <w:r>
+              <w:t>5</w:t>
+            </w:r>
+          </w:p>
         </w:tc>
         <w:tc>
           <w:tcPr>
@@ -656,7 +660,11 @@
             </w:tcBorders>
             <w:vAlign w:val="bottom"/>
           </w:tcPr>
-          <w:p/>
+          <w:p>
+            <w:r>
+              <w:t>5</w:t>
+            </w:r>
+          </w:p>
         </w:tc>
         <w:tc>
           <w:tcPr>
@@ -755,7 +763,11 @@
             </w:tcBorders>
             <w:vAlign w:val="bottom"/>
           </w:tcPr>
-          <w:p/>
+          <w:p>
+            <w:r>
+              <w:t>5</w:t>
+            </w:r>
+          </w:p>
         </w:tc>
         <w:tc>
           <w:tcPr>
@@ -854,7 +866,11 @@
             </w:tcBorders>
             <w:vAlign w:val="bottom"/>
           </w:tcPr>
-          <w:p/>
+          <w:p>
+            <w:r>
+              <w:t>5</w:t>
+            </w:r>
+          </w:p>
         </w:tc>
         <w:tc>
           <w:tcPr>
@@ -953,7 +969,11 @@
             </w:tcBorders>
             <w:vAlign w:val="bottom"/>
           </w:tcPr>
-          <w:p/>
+          <w:p>
+            <w:r>
+              <w:t>5</w:t>
+            </w:r>
+          </w:p>
         </w:tc>
         <w:tc>
           <w:tcPr>
@@ -1082,7 +1102,11 @@
             </w:tcBorders>
             <w:vAlign w:val="bottom"/>
           </w:tcPr>
-          <w:p/>
+          <w:p>
+            <w:r>
+              <w:t>5</w:t>
+            </w:r>
+          </w:p>
         </w:tc>
         <w:tc>
           <w:tcPr>
@@ -1181,7 +1205,11 @@
             </w:tcBorders>
             <w:vAlign w:val="bottom"/>
           </w:tcPr>
-          <w:p/>
+          <w:p>
+            <w:r>
+              <w:t>5</w:t>
+            </w:r>
+          </w:p>
         </w:tc>
         <w:tc>
           <w:tcPr>
@@ -1280,7 +1308,11 @@
             </w:tcBorders>
             <w:vAlign w:val="bottom"/>
           </w:tcPr>
-          <w:p/>
+          <w:p>
+            <w:r>
+              <w:t>5</w:t>
+            </w:r>
+          </w:p>
         </w:tc>
         <w:tc>
           <w:tcPr>
@@ -1379,7 +1411,11 @@
             </w:tcBorders>
             <w:vAlign w:val="bottom"/>
           </w:tcPr>
-          <w:p/>
+          <w:p>
+            <w:r>
+              <w:t>5</w:t>
+            </w:r>
+          </w:p>
         </w:tc>
         <w:tc>
           <w:tcPr>
@@ -1480,7 +1516,11 @@
             </w:tcBorders>
             <w:vAlign w:val="bottom"/>
           </w:tcPr>
-          <w:p/>
+          <w:p>
+            <w:r>
+              <w:t>100</w:t>
+            </w:r>
+          </w:p>
         </w:tc>
         <w:tc>
           <w:tcPr>
@@ -1576,7 +1616,18 @@
           <w:sz w:val="24"/>
           <w:szCs w:val="24"/>
         </w:rPr>
-        <w:t>Comments from the grader will be inserted here.</w:t>
+        <w:t>Excellent</w:t>
+      </w:r>
+      <w:r>
+        <w:rPr>
+          <w:rFonts w:ascii="Times New Roman" w:eastAsia="Times New Roman" w:hAnsi="Times New Roman" w:cs="Times New Roman"/>
+          <w:i/>
+          <w:iCs/>
+          <w:color w:val="FF0000"/>
+          <w:sz w:val="24"/>
+          <w:szCs w:val="24"/>
+        </w:rPr>
+        <w:t xml:space="preserve"> job!</w:t>
       </w:r>
     </w:p>
     <w:p>
@@ -1929,7 +1980,7 @@
               </wp:anchor>
             </w:drawing>
           </mc:Choice>
-          <mc:Fallback xmlns:a14="http://schemas.microsoft.com/office/drawing/2010/main" xmlns:pic="http://schemas.openxmlformats.org/drawingml/2006/picture" xmlns:a="http://schemas.openxmlformats.org/drawingml/2006/main">
+          <mc:Fallback xmlns:a="http://schemas.openxmlformats.org/drawingml/2006/main" xmlns:pic="http://schemas.openxmlformats.org/drawingml/2006/picture" xmlns:a14="http://schemas.microsoft.com/office/drawing/2010/main">
             <w:pict>
               <v:shapetype id="_x0000_t32" coordsize="21600,21600" o:oned="t" filled="f" o:spt="32" path="m,l21600,21600e" w14:anchorId="31218E5F">
                 <v:path fillok="f" arrowok="t" o:connecttype="none"/>
@@ -2218,9 +2269,9 @@
               </wp:anchor>
             </w:drawing>
           </mc:Choice>
-          <mc:Fallback xmlns:a14="http://schemas.microsoft.com/office/drawing/2010/main" xmlns:pic="http://schemas.openxmlformats.org/drawingml/2006/picture" xmlns:a="http://schemas.openxmlformats.org/drawingml/2006/main">
+          <mc:Fallback>
             <w:pict>
-              <v:shape id="Text Box 17" style="position:absolute;margin-left:24pt;margin-top:75.45pt;width:1in;height:27.65pt;rotation:788531fd;z-index:251688960;visibility:visible;mso-wrap-style:none;mso-height-percent:0;mso-wrap-distance-left:9pt;mso-wrap-distance-top:0;mso-wrap-distance-right:9pt;mso-wrap-distance-bottom:0;mso-position-horizontal:absolute;mso-position-horizontal-relative:margin;mso-position-vertical:absolute;mso-position-vertical-relative:text;mso-height-percent:0;mso-height-relative:margin;v-text-anchor:top" o:spid="_x0000_s1027" filled="f" stroked="f" strokeweight=".5pt" type="#_x0000_t202" o:gfxdata="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" w14:anchorId="069E1347">
+              <v:shape w14:anchorId="069E1347" id="Text Box 17" o:spid="_x0000_s1027" type="#_x0000_t202" style="position:absolute;margin-left:24pt;margin-top:75.45pt;width:1in;height:27.65pt;rotation:788531fd;z-index:251688960;visibility:visible;mso-wrap-style:none;mso-height-percent:0;mso-wrap-distance-left:9pt;mso-wrap-distance-top:0;mso-wrap-distance-right:9pt;mso-wrap-distance-bottom:0;mso-position-horizontal:absolute;mso-position-horizontal-relative:margin;mso-position-vertical:absolute;mso-position-vertical-relative:text;mso-height-percent:0;mso-height-relative:margin;v-text-anchor:top" o:gfxdata="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" filled="f" stroked="f" strokeweight=".5pt">
                 <v:textbox>
                   <w:txbxContent>
                     <w:p>
@@ -2343,7 +2394,7 @@
               </wp:anchor>
             </w:drawing>
           </mc:Choice>
-          <mc:Fallback xmlns:a14="http://schemas.microsoft.com/office/drawing/2010/main" xmlns:pic="http://schemas.openxmlformats.org/drawingml/2006/picture" xmlns:a="http://schemas.openxmlformats.org/drawingml/2006/main">
+          <mc:Fallback xmlns:a="http://schemas.openxmlformats.org/drawingml/2006/main" xmlns:pic="http://schemas.openxmlformats.org/drawingml/2006/picture" xmlns:a14="http://schemas.microsoft.com/office/drawing/2010/main">
             <w:pict>
               <v:shape id="Straight Arrow Connector 18" style="position:absolute;margin-left:26.95pt;margin-top:91.55pt;width:160.7pt;height:34.55pt;z-index:251691008;visibility:visible;mso-wrap-style:square;mso-width-percent:0;mso-height-percent:0;mso-wrap-distance-left:9pt;mso-wrap-distance-top:0;mso-wrap-distance-right:9pt;mso-wrap-distance-bottom:0;mso-position-horizontal:absolute;mso-position-horizontal-relative:text;mso-position-vertical:absolute;mso-position-vertical-relative:text;mso-width-percent:0;mso-height-percent:0;mso-width-relative:margin;mso-height-relative:margin" o:spid="_x0000_s1026" strokecolor="#ed7d31 [3205]" strokeweight="1.5pt" type="#_x0000_t32" o:gfxdata="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" w14:anchorId="30417213">
                 <v:stroke joinstyle="miter" endarrow="block"/>
@@ -2415,7 +2466,7 @@
               </wp:anchor>
             </w:drawing>
           </mc:Choice>
-          <mc:Fallback xmlns:a14="http://schemas.microsoft.com/office/drawing/2010/main" xmlns:pic="http://schemas.openxmlformats.org/drawingml/2006/picture" xmlns:a="http://schemas.openxmlformats.org/drawingml/2006/main">
+          <mc:Fallback xmlns:a="http://schemas.openxmlformats.org/drawingml/2006/main" xmlns:pic="http://schemas.openxmlformats.org/drawingml/2006/picture" xmlns:a14="http://schemas.microsoft.com/office/drawing/2010/main">
             <w:pict>
               <v:shape id="Straight Arrow Connector 16" style="position:absolute;margin-left:5.6pt;margin-top:251.75pt;width:160.7pt;height:34.55pt;z-index:251686912;visibility:visible;mso-wrap-style:square;mso-width-percent:0;mso-height-percent:0;mso-wrap-distance-left:9pt;mso-wrap-distance-top:0;mso-wrap-distance-right:9pt;mso-wrap-distance-bottom:0;mso-position-horizontal:absolute;mso-position-horizontal-relative:text;mso-position-vertical:absolute;mso-position-vertical-relative:text;mso-width-percent:0;mso-height-percent:0;mso-width-relative:margin;mso-height-relative:margin" o:spid="_x0000_s1026" strokecolor="#ed7d31 [3205]" strokeweight="1.5pt" type="#_x0000_t32" o:gfxdata="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" w14:anchorId="11BFAC28">
                 <v:stroke joinstyle="miter" endarrow="block"/>
@@ -2529,9 +2580,9 @@
               </wp:anchor>
             </w:drawing>
           </mc:Choice>
-          <mc:Fallback xmlns:a14="http://schemas.microsoft.com/office/drawing/2010/main" xmlns:pic="http://schemas.openxmlformats.org/drawingml/2006/picture" xmlns:a="http://schemas.openxmlformats.org/drawingml/2006/main">
+          <mc:Fallback>
             <w:pict>
-              <v:shape id="Text Box 15" style="position:absolute;margin-left:0;margin-top:240.6pt;width:1in;height:27.65pt;rotation:788531fd;z-index:251684864;visibility:visible;mso-wrap-style:none;mso-height-percent:0;mso-wrap-distance-left:9pt;mso-wrap-distance-top:0;mso-wrap-distance-right:9pt;mso-wrap-distance-bottom:0;mso-position-horizontal:left;mso-position-horizontal-relative:margin;mso-position-vertical:absolute;mso-position-vertical-relative:text;mso-height-percent:0;mso-height-relative:margin;v-text-anchor:top" o:spid="_x0000_s1028" filled="f" stroked="f" strokeweight=".5pt" type="#_x0000_t202" o:gfxdata="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" w14:anchorId="3CA78BBD">
+              <v:shape w14:anchorId="3CA78BBD" id="Text Box 15" o:spid="_x0000_s1028" type="#_x0000_t202" style="position:absolute;margin-left:0;margin-top:240.6pt;width:1in;height:27.65pt;rotation:788531fd;z-index:251684864;visibility:visible;mso-wrap-style:none;mso-height-percent:0;mso-wrap-distance-left:9pt;mso-wrap-distance-top:0;mso-wrap-distance-right:9pt;mso-wrap-distance-bottom:0;mso-position-horizontal:left;mso-position-horizontal-relative:margin;mso-position-vertical:absolute;mso-position-vertical-relative:text;mso-height-percent:0;mso-height-relative:margin;v-text-anchor:top" o:gfxdata="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" filled="f" stroked="f" strokeweight=".5pt">
                 <v:textbox>
                   <w:txbxContent>
                     <w:p>
@@ -2654,7 +2705,7 @@
               </wp:anchor>
             </w:drawing>
           </mc:Choice>
-          <mc:Fallback xmlns:a14="http://schemas.microsoft.com/office/drawing/2010/main" xmlns:pic="http://schemas.openxmlformats.org/drawingml/2006/picture" xmlns:a="http://schemas.openxmlformats.org/drawingml/2006/main">
+          <mc:Fallback xmlns:a="http://schemas.openxmlformats.org/drawingml/2006/main" xmlns:pic="http://schemas.openxmlformats.org/drawingml/2006/picture" xmlns:a14="http://schemas.microsoft.com/office/drawing/2010/main">
             <w:pict>
               <v:shape id="Straight Arrow Connector 12" style="position:absolute;margin-left:228.65pt;margin-top:359pt;width:42.6pt;height:12.1pt;flip:y;z-index:251678720;visibility:visible;mso-wrap-style:square;mso-width-percent:0;mso-height-percent:0;mso-wrap-distance-left:9pt;mso-wrap-distance-top:0;mso-wrap-distance-right:9pt;mso-wrap-distance-bottom:0;mso-position-horizontal:absolute;mso-position-horizontal-relative:text;mso-position-vertical:absolute;mso-position-vertical-relative:text;mso-width-percent:0;mso-height-percent:0;mso-width-relative:margin;mso-height-relative:margin" o:spid="_x0000_s1026" strokecolor="#ed7d31 [3205]" strokeweight="1.5pt" type="#_x0000_t32" o:gfxdata="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" w14:anchorId="5B244CE1">
                 <v:stroke joinstyle="miter" endarrow="block"/>
@@ -2768,9 +2819,9 @@
               </wp:anchor>
             </w:drawing>
           </mc:Choice>
-          <mc:Fallback xmlns:a14="http://schemas.microsoft.com/office/drawing/2010/main" xmlns:pic="http://schemas.openxmlformats.org/drawingml/2006/picture" xmlns:a="http://schemas.openxmlformats.org/drawingml/2006/main">
+          <mc:Fallback>
             <w:pict>
-              <v:shape id="Text Box 14" style="position:absolute;margin-left:116.95pt;margin-top:355.7pt;width:1in;height:27.65pt;z-index:251682816;visibility:visible;mso-wrap-style:none;mso-height-percent:0;mso-wrap-distance-left:9pt;mso-wrap-distance-top:0;mso-wrap-distance-right:9pt;mso-wrap-distance-bottom:0;mso-position-horizontal:absolute;mso-position-horizontal-relative:margin;mso-position-vertical:absolute;mso-position-vertical-relative:text;mso-height-percent:0;mso-height-relative:margin;v-text-anchor:top" o:spid="_x0000_s1029" filled="f" stroked="f" strokeweight=".5pt" type="#_x0000_t202" o:gfxdata="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" w14:anchorId="25947230">
+              <v:shape w14:anchorId="25947230" id="Text Box 14" o:spid="_x0000_s1029" type="#_x0000_t202" style="position:absolute;margin-left:116.95pt;margin-top:355.7pt;width:1in;height:27.65pt;z-index:251682816;visibility:visible;mso-wrap-style:none;mso-height-percent:0;mso-wrap-distance-left:9pt;mso-wrap-distance-top:0;mso-wrap-distance-right:9pt;mso-wrap-distance-bottom:0;mso-position-horizontal:absolute;mso-position-horizontal-relative:margin;mso-position-vertical:absolute;mso-position-vertical-relative:text;mso-height-percent:0;mso-height-relative:margin;v-text-anchor:top" o:gfxdata="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" filled="f" stroked="f" strokeweight=".5pt">
                 <v:textbox>
                   <w:txbxContent>
                     <w:p>
@@ -2935,9 +2986,9 @@
               </wp:anchor>
             </w:drawing>
           </mc:Choice>
-          <mc:Fallback xmlns:a14="http://schemas.microsoft.com/office/drawing/2010/main" xmlns:pic="http://schemas.openxmlformats.org/drawingml/2006/picture" xmlns:a="http://schemas.openxmlformats.org/drawingml/2006/main">
+          <mc:Fallback>
             <w:pict>
-              <v:shape id="Text Box 10" style="position:absolute;margin-left:347.7pt;margin-top:286.3pt;width:1in;height:27.65pt;rotation:-374950fd;z-index:251674624;visibility:visible;mso-wrap-style:none;mso-height-percent:0;mso-wrap-distance-left:9pt;mso-wrap-distance-top:0;mso-wrap-distance-right:9pt;mso-wrap-distance-bottom:0;mso-position-horizontal:absolute;mso-position-horizontal-relative:margin;mso-position-vertical:absolute;mso-position-vertical-relative:text;mso-height-percent:0;mso-height-relative:margin;v-text-anchor:top" o:spid="_x0000_s1030" filled="f" stroked="f" strokeweight=".5pt" type="#_x0000_t202" o:gfxdata="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" w14:anchorId="5F59B1B6">
+              <v:shape w14:anchorId="5F59B1B6" id="Text Box 10" o:spid="_x0000_s1030" type="#_x0000_t202" style="position:absolute;margin-left:347.7pt;margin-top:286.3pt;width:1in;height:27.65pt;rotation:-374950fd;z-index:251674624;visibility:visible;mso-wrap-style:none;mso-height-percent:0;mso-wrap-distance-left:9pt;mso-wrap-distance-top:0;mso-wrap-distance-right:9pt;mso-wrap-distance-bottom:0;mso-position-horizontal:absolute;mso-position-horizontal-relative:margin;mso-position-vertical:absolute;mso-position-vertical-relative:text;mso-height-percent:0;mso-height-relative:margin;v-text-anchor:top" o:gfxdata="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" filled="f" stroked="f" strokeweight=".5pt">
                 <v:textbox>
                   <w:txbxContent>
                     <w:p>
@@ -3060,7 +3111,7 @@
               </wp:anchor>
             </w:drawing>
           </mc:Choice>
-          <mc:Fallback xmlns:a14="http://schemas.microsoft.com/office/drawing/2010/main" xmlns:pic="http://schemas.openxmlformats.org/drawingml/2006/picture" xmlns:a="http://schemas.openxmlformats.org/drawingml/2006/main">
+          <mc:Fallback xmlns:a="http://schemas.openxmlformats.org/drawingml/2006/main" xmlns:pic="http://schemas.openxmlformats.org/drawingml/2006/picture" xmlns:a14="http://schemas.microsoft.com/office/drawing/2010/main">
             <w:pict>
               <v:shape id="Straight Arrow Connector 11" style="position:absolute;margin-left:351.3pt;margin-top:308.15pt;width:105.3pt;height:10.85pt;flip:x;z-index:251676672;visibility:visible;mso-wrap-style:square;mso-width-percent:0;mso-height-percent:0;mso-wrap-distance-left:9pt;mso-wrap-distance-top:0;mso-wrap-distance-right:9pt;mso-wrap-distance-bottom:0;mso-position-horizontal:absolute;mso-position-horizontal-relative:text;mso-position-vertical:absolute;mso-position-vertical-relative:text;mso-width-percent:0;mso-height-percent:0;mso-width-relative:margin;mso-height-relative:margin" o:spid="_x0000_s1026" strokecolor="#ed7d31 [3205]" strokeweight="1.5pt" type="#_x0000_t32" o:gfxdata="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" w14:anchorId="25F23996">
                 <v:stroke joinstyle="miter" endarrow="block"/>
@@ -3174,9 +3225,9 @@
               </wp:anchor>
             </w:drawing>
           </mc:Choice>
-          <mc:Fallback xmlns:a14="http://schemas.microsoft.com/office/drawing/2010/main" xmlns:pic="http://schemas.openxmlformats.org/drawingml/2006/picture" xmlns:a="http://schemas.openxmlformats.org/drawingml/2006/main">
+          <mc:Fallback>
             <w:pict>
-              <v:shape id="Text Box 8" style="position:absolute;margin-left:352.45pt;margin-top:259.25pt;width:1in;height:27.65pt;rotation:-374950fd;z-index:251670528;visibility:visible;mso-wrap-style:none;mso-height-percent:0;mso-wrap-distance-left:9pt;mso-wrap-distance-top:0;mso-wrap-distance-right:9pt;mso-wrap-distance-bottom:0;mso-position-horizontal:absolute;mso-position-horizontal-relative:margin;mso-position-vertical:absolute;mso-position-vertical-relative:text;mso-height-percent:0;mso-height-relative:margin;v-text-anchor:top" o:spid="_x0000_s1031" filled="f" stroked="f" strokeweight=".5pt" type="#_x0000_t202" o:gfxdata="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" w14:anchorId="3A18C994">
+              <v:shape w14:anchorId="3A18C994" id="Text Box 8" o:spid="_x0000_s1031" type="#_x0000_t202" style="position:absolute;margin-left:352.45pt;margin-top:259.25pt;width:1in;height:27.65pt;rotation:-374950fd;z-index:251670528;visibility:visible;mso-wrap-style:none;mso-height-percent:0;mso-wrap-distance-left:9pt;mso-wrap-distance-top:0;mso-wrap-distance-right:9pt;mso-wrap-distance-bottom:0;mso-position-horizontal:absolute;mso-position-horizontal-relative:margin;mso-position-vertical:absolute;mso-position-vertical-relative:text;mso-height-percent:0;mso-height-relative:margin;v-text-anchor:top" o:gfxdata="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" filled="f" stroked="f" strokeweight=".5pt">
                 <v:textbox>
                   <w:txbxContent>
                     <w:p>
@@ -3299,7 +3350,7 @@
               </wp:anchor>
             </w:drawing>
           </mc:Choice>
-          <mc:Fallback xmlns:a14="http://schemas.microsoft.com/office/drawing/2010/main" xmlns:pic="http://schemas.openxmlformats.org/drawingml/2006/picture" xmlns:a="http://schemas.openxmlformats.org/drawingml/2006/main">
+          <mc:Fallback xmlns:a="http://schemas.openxmlformats.org/drawingml/2006/main" xmlns:pic="http://schemas.openxmlformats.org/drawingml/2006/picture" xmlns:a14="http://schemas.microsoft.com/office/drawing/2010/main">
             <w:pict>
               <v:shape id="Straight Arrow Connector 5" style="position:absolute;margin-left:355.45pt;margin-top:280.65pt;width:105.3pt;height:10.85pt;flip:x;z-index:251666432;visibility:visible;mso-wrap-style:square;mso-width-percent:0;mso-height-percent:0;mso-wrap-distance-left:9pt;mso-wrap-distance-top:0;mso-wrap-distance-right:9pt;mso-wrap-distance-bottom:0;mso-position-horizontal:absolute;mso-position-horizontal-relative:text;mso-position-vertical:absolute;mso-position-vertical-relative:text;mso-width-percent:0;mso-height-percent:0;mso-width-relative:margin;mso-height-relative:margin" o:spid="_x0000_s1026" strokecolor="#ed7d31 [3205]" strokeweight="1.5pt" type="#_x0000_t32" o:gfxdata="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" w14:anchorId="4C4F05B3">
                 <v:stroke joinstyle="miter" endarrow="block"/>
@@ -3413,9 +3464,9 @@
               </wp:anchor>
             </w:drawing>
           </mc:Choice>
-          <mc:Fallback xmlns:a14="http://schemas.microsoft.com/office/drawing/2010/main" xmlns:pic="http://schemas.openxmlformats.org/drawingml/2006/picture" xmlns:a="http://schemas.openxmlformats.org/drawingml/2006/main">
+          <mc:Fallback>
             <w:pict>
-              <v:shape id="Text Box 4" style="position:absolute;margin-left:346.15pt;margin-top:231.7pt;width:1in;height:27.65pt;rotation:-374950fd;z-index:251664384;visibility:visible;mso-wrap-style:none;mso-height-percent:0;mso-wrap-distance-left:9pt;mso-wrap-distance-top:0;mso-wrap-distance-right:9pt;mso-wrap-distance-bottom:0;mso-position-horizontal:absolute;mso-position-horizontal-relative:margin;mso-position-vertical:absolute;mso-position-vertical-relative:text;mso-height-percent:0;mso-height-relative:margin;v-text-anchor:top" o:spid="_x0000_s1032" filled="f" stroked="f" strokeweight=".5pt" type="#_x0000_t202" o:gfxdata="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" w14:anchorId="28A472F1">
+              <v:shape w14:anchorId="28A472F1" id="Text Box 4" o:spid="_x0000_s1032" type="#_x0000_t202" style="position:absolute;margin-left:346.15pt;margin-top:231.7pt;width:1in;height:27.65pt;rotation:-374950fd;z-index:251664384;visibility:visible;mso-wrap-style:none;mso-height-percent:0;mso-wrap-distance-left:9pt;mso-wrap-distance-top:0;mso-wrap-distance-right:9pt;mso-wrap-distance-bottom:0;mso-position-horizontal:absolute;mso-position-horizontal-relative:margin;mso-position-vertical:absolute;mso-position-vertical-relative:text;mso-height-percent:0;mso-height-relative:margin;v-text-anchor:top" o:gfxdata="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" filled="f" stroked="f" strokeweight=".5pt">
                 <v:textbox>
                   <w:txbxContent>
                     <w:p>
@@ -3538,7 +3589,7 @@
               </wp:anchor>
             </w:drawing>
           </mc:Choice>
-          <mc:Fallback xmlns:a14="http://schemas.microsoft.com/office/drawing/2010/main" xmlns:pic="http://schemas.openxmlformats.org/drawingml/2006/picture" xmlns:a="http://schemas.openxmlformats.org/drawingml/2006/main">
+          <mc:Fallback xmlns:a="http://schemas.openxmlformats.org/drawingml/2006/main" xmlns:pic="http://schemas.openxmlformats.org/drawingml/2006/picture" xmlns:a14="http://schemas.microsoft.com/office/drawing/2010/main">
             <w:pict>
               <v:shape id="Straight Arrow Connector 3" style="position:absolute;margin-left:332.2pt;margin-top:255.7pt;width:122.7pt;height:12.65pt;flip:x;z-index:251662336;visibility:visible;mso-wrap-style:square;mso-width-percent:0;mso-height-percent:0;mso-wrap-distance-left:9pt;mso-wrap-distance-top:0;mso-wrap-distance-right:9pt;mso-wrap-distance-bottom:0;mso-position-horizontal:absolute;mso-position-horizontal-relative:text;mso-position-vertical:absolute;mso-position-vertical-relative:text;mso-width-percent:0;mso-height-percent:0;mso-width-relative:margin;mso-height-relative:margin" o:spid="_x0000_s1026" strokecolor="#ed7d31 [3205]" strokeweight="1.5pt" type="#_x0000_t32" o:gfxdata="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" w14:anchorId="59E41DC6">
                 <v:stroke joinstyle="miter" endarrow="block"/>
@@ -3610,7 +3661,7 @@
               </wp:anchor>
             </w:drawing>
           </mc:Choice>
-          <mc:Fallback xmlns:a14="http://schemas.microsoft.com/office/drawing/2010/main" xmlns:pic="http://schemas.openxmlformats.org/drawingml/2006/picture" xmlns:a="http://schemas.openxmlformats.org/drawingml/2006/main">
+          <mc:Fallback xmlns:a="http://schemas.openxmlformats.org/drawingml/2006/main" xmlns:pic="http://schemas.openxmlformats.org/drawingml/2006/picture" xmlns:a14="http://schemas.microsoft.com/office/drawing/2010/main">
             <w:pict>
               <v:shape id="Straight Arrow Connector 1" style="position:absolute;margin-left:338.7pt;margin-top:124.55pt;width:122.7pt;height:12.65pt;flip:x;z-index:251659264;visibility:visible;mso-wrap-style:square;mso-width-percent:0;mso-height-percent:0;mso-wrap-distance-left:9pt;mso-wrap-distance-top:0;mso-wrap-distance-right:9pt;mso-wrap-distance-bottom:0;mso-position-horizontal:absolute;mso-position-horizontal-relative:text;mso-position-vertical:absolute;mso-position-vertical-relative:text;mso-width-percent:0;mso-height-percent:0;mso-width-relative:margin;mso-height-relative:margin" o:spid="_x0000_s1026" strokecolor="#ed7d31 [3205]" strokeweight="1.5pt" type="#_x0000_t32" o:gfxdata="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" w14:anchorId="340F2D24">
                 <v:stroke joinstyle="miter" endarrow="block"/>
@@ -3724,9 +3775,9 @@
               </wp:anchor>
             </w:drawing>
           </mc:Choice>
-          <mc:Fallback xmlns:a14="http://schemas.microsoft.com/office/drawing/2010/main" xmlns:pic="http://schemas.openxmlformats.org/drawingml/2006/picture" xmlns:a="http://schemas.openxmlformats.org/drawingml/2006/main">
+          <mc:Fallback>
             <w:pict>
-              <v:shape id="Text Box 2" style="position:absolute;margin-left:20.8pt;margin-top:101.45pt;width:1in;height:27.65pt;rotation:-374950fd;z-index:251660288;visibility:visible;mso-wrap-style:none;mso-height-percent:0;mso-wrap-distance-left:9pt;mso-wrap-distance-top:0;mso-wrap-distance-right:9pt;mso-wrap-distance-bottom:0;mso-position-horizontal:right;mso-position-horizontal-relative:margin;mso-position-vertical:absolute;mso-position-vertical-relative:text;mso-height-percent:0;mso-height-relative:margin;v-text-anchor:top" o:spid="_x0000_s1033" filled="f" stroked="f" strokeweight=".5pt" type="#_x0000_t202" o:gfxdata="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" w14:anchorId="0BFA1C20">
+              <v:shape w14:anchorId="0BFA1C20" id="Text Box 2" o:spid="_x0000_s1033" type="#_x0000_t202" style="position:absolute;margin-left:20.8pt;margin-top:101.45pt;width:1in;height:27.65pt;rotation:-374950fd;z-index:251660288;visibility:visible;mso-wrap-style:none;mso-height-percent:0;mso-wrap-distance-left:9pt;mso-wrap-distance-top:0;mso-wrap-distance-right:9pt;mso-wrap-distance-bottom:0;mso-position-horizontal:right;mso-position-horizontal-relative:margin;mso-position-vertical:absolute;mso-position-vertical-relative:text;mso-height-percent:0;mso-height-relative:margin;v-text-anchor:top" o:gfxdata="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" filled="f" stroked="f" strokeweight=".5pt">
                 <v:textbox>
                   <w:txbxContent>
                     <w:p>
@@ -8833,6 +8884,7 @@
     <w:lsdException w:name="HTML Sample" w:semiHidden="1" w:unhideWhenUsed="1"/>
     <w:lsdException w:name="HTML Typewriter" w:semiHidden="1" w:unhideWhenUsed="1"/>
     <w:lsdException w:name="HTML Variable" w:semiHidden="1" w:unhideWhenUsed="1"/>
+    <w:lsdException w:name="Normal Table" w:semiHidden="1" w:unhideWhenUsed="1"/>
     <w:lsdException w:name="annotation subject" w:semiHidden="1" w:unhideWhenUsed="1"/>
     <w:lsdException w:name="No List" w:semiHidden="1" w:unhideWhenUsed="1"/>
     <w:lsdException w:name="Outline List 1" w:semiHidden="1" w:unhideWhenUsed="1"/>
@@ -8879,8 +8931,10 @@
     <w:lsdException w:name="Table Subtle 2" w:semiHidden="1" w:unhideWhenUsed="1"/>
     <w:lsdException w:name="Table Web 1" w:semiHidden="1" w:unhideWhenUsed="1"/>
     <w:lsdException w:name="Table Web 2" w:semiHidden="1" w:unhideWhenUsed="1"/>
+    <w:lsdException w:name="Table Web 3" w:semiHidden="1" w:unhideWhenUsed="1"/>
     <w:lsdException w:name="Balloon Text" w:semiHidden="1" w:unhideWhenUsed="1"/>
     <w:lsdException w:name="Table Grid" w:uiPriority="39"/>
+    <w:lsdException w:name="Table Theme" w:semiHidden="1" w:unhideWhenUsed="1"/>
     <w:lsdException w:name="Placeholder Text" w:semiHidden="1"/>
     <w:lsdException w:name="No Spacing" w:uiPriority="1" w:qFormat="1"/>
     <w:lsdException w:name="Light Shading" w:uiPriority="60"/>
@@ -9294,6 +9348,18 @@
       <w:spacing w:after="0" w:line="240" w:lineRule="auto"/>
     </w:pPr>
   </w:style>
+  <w:style w:type="character" w:styleId="FollowedHyperlink">
+    <w:name w:val="FollowedHyperlink"/>
+    <w:basedOn w:val="DefaultParagraphFont"/>
+    <w:uiPriority w:val="99"/>
+    <w:semiHidden/>
+    <w:unhideWhenUsed/>
+    <w:rsid w:val="00661F22"/>
+    <w:rPr>
+      <w:color w:val="954F72" w:themeColor="followedHyperlink"/>
+      <w:u w:val="single"/>
+    </w:rPr>
+  </w:style>
 </w:styles>
 </file>
 
@@ -9559,15 +9625,6 @@
 </file>
 
 <file path=customXml/item1.xml><?xml version="1.0" encoding="utf-8"?>
-<?mso-contentType ?>
-<FormTemplates xmlns="http://schemas.microsoft.com/sharepoint/v3/contenttype/forms">
-  <Display>DocumentLibraryForm</Display>
-  <Edit>DocumentLibraryForm</Edit>
-  <New>DocumentLibraryForm</New>
-</FormTemplates>
-</file>
-
-<file path=customXml/item2.xml><?xml version="1.0" encoding="utf-8"?>
 <ct:contentTypeSchema xmlns:ct="http://schemas.microsoft.com/office/2006/metadata/contentType" xmlns:ma="http://schemas.microsoft.com/office/2006/metadata/properties/metaAttributes" ct:_="" ma:_="" ma:contentTypeName="Document" ma:contentTypeID="0x01010086DD7BC58570BD4D8F1BC16A67357468" ma:contentTypeVersion="13" ma:contentTypeDescription="Create a new document." ma:contentTypeScope="" ma:versionID="d249ab4cf89cf9219e587622674794e8">
   <xsd:schema xmlns:xsd="http://www.w3.org/2001/XMLSchema" xmlns:xs="http://www.w3.org/2001/XMLSchema" xmlns:p="http://schemas.microsoft.com/office/2006/metadata/properties" xmlns:ns3="cc83ebee-c332-492e-ac3d-46577dda2fb4" xmlns:ns4="a55f7a46-89b1-454c-83ef-3fefe83a63e0" targetNamespace="http://schemas.microsoft.com/office/2006/metadata/properties" ma:root="true" ma:fieldsID="fec87d5003defb9ea676033d2f2e945e" ns3:_="" ns4:_="">
     <xsd:import namespace="cc83ebee-c332-492e-ac3d-46577dda2fb4"/>
@@ -9790,6 +9847,15 @@
 </ct:contentTypeSchema>
 </file>
 
+<file path=customXml/item2.xml><?xml version="1.0" encoding="utf-8"?>
+<?mso-contentType ?>
+<FormTemplates xmlns="http://schemas.microsoft.com/sharepoint/v3/contenttype/forms">
+  <Display>DocumentLibraryForm</Display>
+  <Edit>DocumentLibraryForm</Edit>
+  <New>DocumentLibraryForm</New>
+</FormTemplates>
+</file>
+
 <file path=customXml/item3.xml><?xml version="1.0" encoding="utf-8"?>
 <p:properties xmlns:p="http://schemas.microsoft.com/office/2006/metadata/properties" xmlns:xsi="http://www.w3.org/2001/XMLSchema-instance" xmlns:pc="http://schemas.microsoft.com/office/infopath/2007/PartnerControls">
   <documentManagement/>
@@ -9797,14 +9863,6 @@
 </file>
 
 <file path=customXml/itemProps1.xml><?xml version="1.0" encoding="utf-8"?>
-<ds:datastoreItem xmlns:ds="http://schemas.openxmlformats.org/officeDocument/2006/customXml" ds:itemID="{00F4B5DB-BFDB-46CB-B4D9-43FBFDCDCC91}">
-  <ds:schemaRefs>
-    <ds:schemaRef ds:uri="http://schemas.microsoft.com/sharepoint/v3/contenttype/forms"/>
-  </ds:schemaRefs>
-</ds:datastoreItem>
-</file>
-
-<file path=customXml/itemProps2.xml><?xml version="1.0" encoding="utf-8"?>
 <ds:datastoreItem xmlns:ds="http://schemas.openxmlformats.org/officeDocument/2006/customXml" ds:itemID="{BD7BB306-ACCB-4E93-8FD9-6D222BE23573}">
   <ds:schemaRefs>
     <ds:schemaRef ds:uri="http://schemas.microsoft.com/office/2006/metadata/contentType"/>
@@ -9823,6 +9881,14 @@
 </ds:datastoreItem>
 </file>
 
+<file path=customXml/itemProps2.xml><?xml version="1.0" encoding="utf-8"?>
+<ds:datastoreItem xmlns:ds="http://schemas.openxmlformats.org/officeDocument/2006/customXml" ds:itemID="{00F4B5DB-BFDB-46CB-B4D9-43FBFDCDCC91}">
+  <ds:schemaRefs>
+    <ds:schemaRef ds:uri="http://schemas.microsoft.com/sharepoint/v3/contenttype/forms"/>
+  </ds:schemaRefs>
+</ds:datastoreItem>
+</file>
+
 <file path=customXml/itemProps3.xml><?xml version="1.0" encoding="utf-8"?>
 <ds:datastoreItem xmlns:ds="http://schemas.openxmlformats.org/officeDocument/2006/customXml" ds:itemID="{A60EDC4D-7FBA-4AA9-9CE8-82B4F4CF35D4}">
   <ds:schemaRefs>

</xml_diff>